<commit_message>
criando GUI para executar o programa
</commit_message>
<xml_diff>
--- a/Carteiras/modelo_01.docx
+++ b/Carteiras/modelo_01.docx
@@ -102,6 +102,7 @@
     <w:tbl>
       <w:tblPr>
         <w:tblW w:type="auto" w:w="0"/>
+        <w:jc w:val="center"/>
         <w:tblLook w:firstColumn="1" w:firstRow="1" w:lastColumn="0" w:lastRow="0" w:noHBand="0" w:noVBand="1" w:val="04A0"/>
       </w:tblPr>
       <w:tblGrid>
@@ -137,7 +138,7 @@
           </w:tcPr>
           <w:p>
             <w:r>
-              <w:t>61.68078666666666</w:t>
+              <w:t>61.68</w:t>
             </w:r>
           </w:p>
         </w:tc>
@@ -179,7 +180,7 @@
           </w:tcPr>
           <w:p>
             <w:r>
-              <w:t>61.6704</w:t>
+              <w:t>61.67</w:t>
             </w:r>
           </w:p>
         </w:tc>
@@ -221,7 +222,7 @@
           </w:tcPr>
           <w:p>
             <w:r>
-              <w:t>6.06956</w:t>
+              <w:t>6.07</w:t>
             </w:r>
           </w:p>
         </w:tc>
@@ -263,7 +264,7 @@
           </w:tcPr>
           <w:p>
             <w:r>
-              <w:t>19.50013333333333</w:t>
+              <w:t>19.5</w:t>
             </w:r>
           </w:p>
         </w:tc>
@@ -305,7 +306,7 @@
           </w:tcPr>
           <w:p>
             <w:r>
-              <w:t>9.552666666666669</w:t>
+              <w:t>9.55</w:t>
             </w:r>
           </w:p>
         </w:tc>
@@ -347,7 +348,7 @@
           </w:tcPr>
           <w:p>
             <w:r>
-              <w:t>6.130293333333334</w:t>
+              <w:t>6.13</w:t>
             </w:r>
           </w:p>
         </w:tc>

</xml_diff>